<commit_message>
Projeto Integrador 02 - Task 06
</commit_message>
<xml_diff>
--- a/Relatório do Projeto Integrador Turma 14 - Grupo 02.docx
+++ b/Relatório do Projeto Integrador Turma 14 - Grupo 02.docx
@@ -4,29 +4,73 @@
   <w:body>
     <w:p>
       <w:pPr>
+        <w:spacing w:before="240" w:after="240"/>
         <w:jc w:val="center"/>
       </w:pPr>
       <w:r>
-        <w:t>Projeto Integrador Turma 14- Grupo 02</w:t>
-      </w:r>
-    </w:p>
-    <w:p>
-      <w:pPr>
+        <w:t xml:space="preserve">Projeto Integrador Turma 14- Grupo 02 </w:t>
+      </w:r>
+    </w:p>
+    <w:p>
+      <w:pPr>
+        <w:spacing w:before="240" w:after="240"/>
         <w:jc w:val="center"/>
       </w:pPr>
-    </w:p>
-    <w:p>
-      <w:pPr>
-        <w:jc w:val="center"/>
-      </w:pPr>
       <w:r>
         <w:t>Relatório para justificar as categorias do banco de dados no projeto integrador:</w:t>
       </w:r>
     </w:p>
     <w:p>
       <w:pPr>
-        <w:ind w:left="720"/>
-      </w:pPr>
+        <w:numPr>
+          <w:ilvl w:val="0"/>
+          <w:numId w:val="2"/>
+        </w:numPr>
+        <w:spacing w:after="240"/>
+      </w:pPr>
+      <w:r>
+        <w:t>Nome dos Integrantes:</w:t>
+      </w:r>
+    </w:p>
+    <w:p>
+      <w:pPr>
+        <w:spacing w:before="240" w:after="240"/>
+      </w:pPr>
+      <w:r>
+        <w:t>Daniel Augusto Ferreira Gomes Filho</w:t>
+      </w:r>
+    </w:p>
+    <w:p>
+      <w:pPr>
+        <w:spacing w:before="240" w:after="240"/>
+      </w:pPr>
+      <w:r>
+        <w:t>Danilo Pereira da Silva</w:t>
+      </w:r>
+    </w:p>
+    <w:p>
+      <w:pPr>
+        <w:spacing w:before="240" w:after="240"/>
+      </w:pPr>
+      <w:r>
+        <w:t>Gustavo Rabelo Teles</w:t>
+      </w:r>
+    </w:p>
+    <w:p>
+      <w:pPr>
+        <w:spacing w:before="240" w:after="240"/>
+      </w:pPr>
+      <w:r>
+        <w:t>Luiz Felipe da Silva Magalhães</w:t>
+      </w:r>
+    </w:p>
+    <w:p>
+      <w:pPr>
+        <w:spacing w:before="240" w:after="240"/>
+      </w:pPr>
+      <w:r>
+        <w:t>Marcos Eduardo Gomes Gonçalves</w:t>
+      </w:r>
     </w:p>
     <w:p>
       <w:pPr>
@@ -34,82 +78,77 @@
           <w:ilvl w:val="0"/>
           <w:numId w:val="1"/>
         </w:numPr>
-      </w:pPr>
-      <w:r>
-        <w:t>Nome dos Integrantes:</w:t>
-      </w:r>
-    </w:p>
-    <w:p/>
-    <w:p>
-      <w:r>
-        <w:t>Daniel Augusto Ferreira Gomes Filho</w:t>
-      </w:r>
-    </w:p>
-    <w:p>
-      <w:r>
-        <w:t>Danilo Pereira da Silva</w:t>
-      </w:r>
-    </w:p>
-    <w:p>
-      <w:r>
-        <w:t>Gustavo Rabelo Teles</w:t>
-      </w:r>
-    </w:p>
-    <w:p>
-      <w:r>
-        <w:t>Luis Felipe da Silva Magalhães</w:t>
-      </w:r>
-    </w:p>
-    <w:p>
-      <w:r>
-        <w:t>Marcos Eduardo Gomes Gonçalves</w:t>
-      </w:r>
-    </w:p>
-    <w:p>
-      <w:r>
-        <w:t xml:space="preserve"> </w:t>
-      </w:r>
-    </w:p>
-    <w:p>
-      <w:pPr>
-        <w:numPr>
-          <w:ilvl w:val="0"/>
-          <w:numId w:val="1"/>
-        </w:numPr>
+        <w:spacing w:after="240"/>
       </w:pPr>
       <w:r>
         <w:t>Justificativas:</w:t>
       </w:r>
     </w:p>
-    <w:p/>
     <w:tbl>
       <w:tblPr>
         <w:tblStyle w:val="a"/>
-        <w:tblW w:w="9029" w:type="dxa"/>
+        <w:tblW w:w="9015" w:type="dxa"/>
         <w:tblInd w:w="0" w:type="dxa"/>
         <w:tblBorders>
-          <w:top w:val="single" w:sz="8" w:space="0" w:color="000000"/>
-          <w:left w:val="single" w:sz="8" w:space="0" w:color="000000"/>
-          <w:bottom w:val="single" w:sz="8" w:space="0" w:color="000000"/>
-          <w:right w:val="single" w:sz="8" w:space="0" w:color="000000"/>
-          <w:insideH w:val="single" w:sz="8" w:space="0" w:color="000000"/>
-          <w:insideV w:val="single" w:sz="8" w:space="0" w:color="000000"/>
+          <w:top w:val="nil"/>
+          <w:left w:val="nil"/>
+          <w:bottom w:val="nil"/>
+          <w:right w:val="nil"/>
+          <w:insideH w:val="nil"/>
+          <w:insideV w:val="nil"/>
         </w:tblBorders>
         <w:tblLayout w:type="fixed"/>
         <w:tblLook w:val="0600" w:firstRow="0" w:lastRow="0" w:firstColumn="0" w:lastColumn="0" w:noHBand="1" w:noVBand="1"/>
       </w:tblPr>
       <w:tblGrid>
-        <w:gridCol w:w="4514"/>
         <w:gridCol w:w="4515"/>
+        <w:gridCol w:w="4500"/>
       </w:tblGrid>
       <w:tr>
         <w:trPr>
-          <w:trHeight w:val="420"/>
+          <w:trHeight w:val="465"/>
         </w:trPr>
         <w:tc>
           <w:tcPr>
-            <w:tcW w:w="9028" w:type="dxa"/>
+            <w:tcW w:w="9015" w:type="dxa"/>
             <w:gridSpan w:val="2"/>
+            <w:tcBorders>
+              <w:top w:val="single" w:sz="8" w:space="0" w:color="000000"/>
+              <w:left w:val="single" w:sz="8" w:space="0" w:color="000000"/>
+              <w:bottom w:val="single" w:sz="8" w:space="0" w:color="000000"/>
+              <w:right w:val="single" w:sz="8" w:space="0" w:color="000000"/>
+            </w:tcBorders>
+            <w:tcMar>
+              <w:top w:w="100" w:type="dxa"/>
+              <w:left w:w="100" w:type="dxa"/>
+              <w:bottom w:w="100" w:type="dxa"/>
+              <w:right w:w="100" w:type="dxa"/>
+            </w:tcMar>
+          </w:tcPr>
+          <w:p>
+            <w:pPr>
+              <w:spacing w:before="240" w:after="240"/>
+              <w:jc w:val="center"/>
+            </w:pPr>
+            <w:r>
+              <w:t>Tabela 1: Categoria</w:t>
+            </w:r>
+          </w:p>
+        </w:tc>
+      </w:tr>
+      <w:tr>
+        <w:trPr>
+          <w:trHeight w:val="465"/>
+        </w:trPr>
+        <w:tc>
+          <w:tcPr>
+            <w:tcW w:w="4515" w:type="dxa"/>
+            <w:tcBorders>
+              <w:top w:val="nil"/>
+              <w:left w:val="single" w:sz="8" w:space="0" w:color="000000"/>
+              <w:bottom w:val="single" w:sz="8" w:space="0" w:color="000000"/>
+              <w:right w:val="single" w:sz="8" w:space="0" w:color="000000"/>
+            </w:tcBorders>
             <w:shd w:val="clear" w:color="auto" w:fill="auto"/>
             <w:tcMar>
               <w:top w:w="100" w:type="dxa"/>
@@ -120,32 +159,7 @@
           </w:tcPr>
           <w:p>
             <w:pPr>
-              <w:widowControl w:val="0"/>
-              <w:spacing w:line="240" w:lineRule="auto"/>
-              <w:jc w:val="center"/>
-            </w:pPr>
-            <w:r>
-              <w:t xml:space="preserve">Tabela 1: Categoria </w:t>
-            </w:r>
-          </w:p>
-        </w:tc>
-      </w:tr>
-      <w:tr>
-        <w:tc>
-          <w:tcPr>
-            <w:tcW w:w="4514" w:type="dxa"/>
-            <w:shd w:val="clear" w:color="auto" w:fill="auto"/>
-            <w:tcMar>
-              <w:top w:w="100" w:type="dxa"/>
-              <w:left w:w="100" w:type="dxa"/>
-              <w:bottom w:w="100" w:type="dxa"/>
-              <w:right w:w="100" w:type="dxa"/>
-            </w:tcMar>
-          </w:tcPr>
-          <w:p>
-            <w:pPr>
-              <w:widowControl w:val="0"/>
-              <w:spacing w:line="240" w:lineRule="auto"/>
+              <w:spacing w:before="240" w:after="240"/>
               <w:rPr>
                 <w:b/>
               </w:rPr>
@@ -160,7 +174,13 @@
         </w:tc>
         <w:tc>
           <w:tcPr>
-            <w:tcW w:w="4514" w:type="dxa"/>
+            <w:tcW w:w="4500" w:type="dxa"/>
+            <w:tcBorders>
+              <w:top w:val="nil"/>
+              <w:left w:val="nil"/>
+              <w:bottom w:val="single" w:sz="8" w:space="0" w:color="000000"/>
+              <w:right w:val="single" w:sz="8" w:space="0" w:color="000000"/>
+            </w:tcBorders>
             <w:shd w:val="clear" w:color="auto" w:fill="auto"/>
             <w:tcMar>
               <w:top w:w="100" w:type="dxa"/>
@@ -171,8 +191,7 @@
           </w:tcPr>
           <w:p>
             <w:pPr>
-              <w:widowControl w:val="0"/>
-              <w:spacing w:line="240" w:lineRule="auto"/>
+              <w:spacing w:before="240" w:after="240"/>
               <w:rPr>
                 <w:b/>
               </w:rPr>
@@ -187,26 +206,18 @@
         </w:tc>
       </w:tr>
       <w:tr>
+        <w:trPr>
+          <w:trHeight w:val="735"/>
+        </w:trPr>
         <w:tc>
           <w:tcPr>
-            <w:tcW w:w="4514" w:type="dxa"/>
-            <w:shd w:val="clear" w:color="auto" w:fill="auto"/>
-            <w:tcMar>
-              <w:top w:w="100" w:type="dxa"/>
-              <w:left w:w="100" w:type="dxa"/>
-              <w:bottom w:w="100" w:type="dxa"/>
-              <w:right w:w="100" w:type="dxa"/>
-            </w:tcMar>
-          </w:tcPr>
-          <w:p>
-            <w:r>
-              <w:t>Nome_Categoria</w:t>
-            </w:r>
-          </w:p>
-        </w:tc>
-        <w:tc>
-          <w:tcPr>
-            <w:tcW w:w="4514" w:type="dxa"/>
+            <w:tcW w:w="4515" w:type="dxa"/>
+            <w:tcBorders>
+              <w:top w:val="nil"/>
+              <w:left w:val="single" w:sz="8" w:space="0" w:color="000000"/>
+              <w:bottom w:val="single" w:sz="8" w:space="0" w:color="000000"/>
+              <w:right w:val="single" w:sz="8" w:space="0" w:color="000000"/>
+            </w:tcBorders>
             <w:shd w:val="clear" w:color="auto" w:fill="auto"/>
             <w:tcMar>
               <w:top w:w="100" w:type="dxa"/>
@@ -217,43 +228,24 @@
           </w:tcPr>
           <w:p>
             <w:pPr>
-              <w:widowControl w:val="0"/>
-              <w:pBdr>
-                <w:top w:val="nil"/>
-                <w:left w:val="nil"/>
-                <w:bottom w:val="nil"/>
-                <w:right w:val="nil"/>
-                <w:between w:val="nil"/>
-              </w:pBdr>
-              <w:spacing w:line="240" w:lineRule="auto"/>
+              <w:spacing w:before="240" w:after="240"/>
             </w:pPr>
+            <w:proofErr w:type="spellStart"/>
             <w:r>
-              <w:t>Para facilitar a identificação do atributo na tabela em específico.</w:t>
+              <w:t>Nome_Categoria</w:t>
             </w:r>
-          </w:p>
-        </w:tc>
-      </w:tr>
-      <w:tr>
-        <w:tc>
-          <w:tcPr>
-            <w:tcW w:w="4514" w:type="dxa"/>
-            <w:shd w:val="clear" w:color="auto" w:fill="auto"/>
-            <w:tcMar>
-              <w:top w:w="100" w:type="dxa"/>
-              <w:left w:w="100" w:type="dxa"/>
-              <w:bottom w:w="100" w:type="dxa"/>
-              <w:right w:w="100" w:type="dxa"/>
-            </w:tcMar>
-          </w:tcPr>
-          <w:p>
-            <w:r>
-              <w:t>Tema</w:t>
-            </w:r>
+            <w:proofErr w:type="spellEnd"/>
           </w:p>
         </w:tc>
         <w:tc>
           <w:tcPr>
-            <w:tcW w:w="4514" w:type="dxa"/>
+            <w:tcW w:w="4500" w:type="dxa"/>
+            <w:tcBorders>
+              <w:top w:val="nil"/>
+              <w:left w:val="nil"/>
+              <w:bottom w:val="single" w:sz="8" w:space="0" w:color="000000"/>
+              <w:right w:val="single" w:sz="8" w:space="0" w:color="000000"/>
+            </w:tcBorders>
             <w:shd w:val="clear" w:color="auto" w:fill="auto"/>
             <w:tcMar>
               <w:top w:w="100" w:type="dxa"/>
@@ -264,43 +256,27 @@
           </w:tcPr>
           <w:p>
             <w:pPr>
-              <w:widowControl w:val="0"/>
-              <w:pBdr>
-                <w:top w:val="nil"/>
-                <w:left w:val="nil"/>
-                <w:bottom w:val="nil"/>
-                <w:right w:val="nil"/>
-                <w:between w:val="nil"/>
-              </w:pBdr>
-              <w:spacing w:line="240" w:lineRule="auto"/>
+              <w:spacing w:before="240" w:after="240"/>
             </w:pPr>
             <w:r>
-              <w:t>Especifica o interesse do consumidor por assuntos relacionados.</w:t>
+              <w:t>Para facilitar a identificação do atributo na tabela em específico.</w:t>
             </w:r>
           </w:p>
         </w:tc>
       </w:tr>
       <w:tr>
+        <w:trPr>
+          <w:trHeight w:val="735"/>
+        </w:trPr>
         <w:tc>
           <w:tcPr>
-            <w:tcW w:w="4514" w:type="dxa"/>
-            <w:shd w:val="clear" w:color="auto" w:fill="auto"/>
-            <w:tcMar>
-              <w:top w:w="100" w:type="dxa"/>
-              <w:left w:w="100" w:type="dxa"/>
-              <w:bottom w:w="100" w:type="dxa"/>
-              <w:right w:w="100" w:type="dxa"/>
-            </w:tcMar>
-          </w:tcPr>
-          <w:p>
-            <w:r>
-              <w:t>Nacionalidade</w:t>
-            </w:r>
-          </w:p>
-        </w:tc>
-        <w:tc>
-          <w:tcPr>
-            <w:tcW w:w="4514" w:type="dxa"/>
+            <w:tcW w:w="4515" w:type="dxa"/>
+            <w:tcBorders>
+              <w:top w:val="nil"/>
+              <w:left w:val="single" w:sz="8" w:space="0" w:color="000000"/>
+              <w:bottom w:val="single" w:sz="8" w:space="0" w:color="000000"/>
+              <w:right w:val="single" w:sz="8" w:space="0" w:color="000000"/>
+            </w:tcBorders>
             <w:shd w:val="clear" w:color="auto" w:fill="auto"/>
             <w:tcMar>
               <w:top w:w="100" w:type="dxa"/>
@@ -311,15 +287,94 @@
           </w:tcPr>
           <w:p>
             <w:pPr>
-              <w:widowControl w:val="0"/>
-              <w:pBdr>
-                <w:top w:val="nil"/>
-                <w:left w:val="nil"/>
-                <w:bottom w:val="nil"/>
-                <w:right w:val="nil"/>
-                <w:between w:val="nil"/>
-              </w:pBdr>
-              <w:spacing w:line="240" w:lineRule="auto"/>
+              <w:spacing w:before="240" w:after="240"/>
+            </w:pPr>
+            <w:r>
+              <w:t>Tema</w:t>
+            </w:r>
+          </w:p>
+        </w:tc>
+        <w:tc>
+          <w:tcPr>
+            <w:tcW w:w="4500" w:type="dxa"/>
+            <w:tcBorders>
+              <w:top w:val="nil"/>
+              <w:left w:val="nil"/>
+              <w:bottom w:val="single" w:sz="8" w:space="0" w:color="000000"/>
+              <w:right w:val="single" w:sz="8" w:space="0" w:color="000000"/>
+            </w:tcBorders>
+            <w:shd w:val="clear" w:color="auto" w:fill="auto"/>
+            <w:tcMar>
+              <w:top w:w="100" w:type="dxa"/>
+              <w:left w:w="100" w:type="dxa"/>
+              <w:bottom w:w="100" w:type="dxa"/>
+              <w:right w:w="100" w:type="dxa"/>
+            </w:tcMar>
+          </w:tcPr>
+          <w:p>
+            <w:pPr>
+              <w:spacing w:before="240" w:after="240"/>
+            </w:pPr>
+            <w:r>
+              <w:t>Especifica o interesse do consumidor por assuntos relacionados.</w:t>
+            </w:r>
+          </w:p>
+        </w:tc>
+      </w:tr>
+      <w:tr>
+        <w:trPr>
+          <w:trHeight w:val="1005"/>
+        </w:trPr>
+        <w:tc>
+          <w:tcPr>
+            <w:tcW w:w="4515" w:type="dxa"/>
+            <w:tcBorders>
+              <w:top w:val="nil"/>
+              <w:left w:val="single" w:sz="8" w:space="0" w:color="000000"/>
+              <w:bottom w:val="single" w:sz="8" w:space="0" w:color="000000"/>
+              <w:right w:val="single" w:sz="8" w:space="0" w:color="000000"/>
+            </w:tcBorders>
+            <w:shd w:val="clear" w:color="auto" w:fill="auto"/>
+            <w:tcMar>
+              <w:top w:w="100" w:type="dxa"/>
+              <w:left w:w="100" w:type="dxa"/>
+              <w:bottom w:w="100" w:type="dxa"/>
+              <w:right w:w="100" w:type="dxa"/>
+            </w:tcMar>
+          </w:tcPr>
+          <w:p>
+            <w:pPr>
+              <w:spacing w:before="240" w:after="240"/>
+            </w:pPr>
+            <w:r>
+              <w:t>Nacionalidade</w:t>
+            </w:r>
+          </w:p>
+        </w:tc>
+        <w:tc>
+          <w:tcPr>
+            <w:tcW w:w="4500" w:type="dxa"/>
+            <w:tcBorders>
+              <w:top w:val="nil"/>
+              <w:left w:val="nil"/>
+              <w:bottom w:val="single" w:sz="8" w:space="0" w:color="000000"/>
+              <w:right w:val="single" w:sz="8" w:space="0" w:color="000000"/>
+            </w:tcBorders>
+            <w:shd w:val="clear" w:color="auto" w:fill="auto"/>
+            <w:tcMar>
+              <w:top w:w="100" w:type="dxa"/>
+              <w:left w:w="100" w:type="dxa"/>
+              <w:bottom w:w="100" w:type="dxa"/>
+              <w:right w:w="100" w:type="dxa"/>
+            </w:tcMar>
+          </w:tcPr>
+          <w:p>
+            <w:pPr>
+              <w:spacing w:before="240" w:after="240"/>
+              <w:rPr>
+                <w:color w:val="202124"/>
+                <w:highlight w:val="white"/>
+              </w:rPr>
             </w:pPr>
             <w:r>
               <w:rPr>
@@ -332,36 +387,66 @@
         </w:tc>
       </w:tr>
     </w:tbl>
-    <w:p/>
-    <w:p/>
+    <w:p>
+      <w:pPr>
+        <w:spacing w:before="240" w:after="240"/>
+      </w:pPr>
+      <w:r>
+        <w:t xml:space="preserve"> </w:t>
+      </w:r>
+    </w:p>
+    <w:p>
+      <w:pPr>
+        <w:spacing w:before="240" w:after="240"/>
+      </w:pPr>
+      <w:r>
+        <w:t xml:space="preserve"> </w:t>
+      </w:r>
+    </w:p>
+    <w:p>
+      <w:pPr>
+        <w:spacing w:before="240" w:after="240"/>
+      </w:pPr>
+    </w:p>
+    <w:p>
+      <w:pPr>
+        <w:spacing w:before="240" w:after="240"/>
+      </w:pPr>
+    </w:p>
     <w:tbl>
       <w:tblPr>
         <w:tblStyle w:val="a0"/>
-        <w:tblW w:w="9029" w:type="dxa"/>
+        <w:tblW w:w="9015" w:type="dxa"/>
         <w:tblInd w:w="0" w:type="dxa"/>
         <w:tblBorders>
-          <w:top w:val="single" w:sz="8" w:space="0" w:color="000000"/>
-          <w:left w:val="single" w:sz="8" w:space="0" w:color="000000"/>
-          <w:bottom w:val="single" w:sz="8" w:space="0" w:color="000000"/>
-          <w:right w:val="single" w:sz="8" w:space="0" w:color="000000"/>
-          <w:insideH w:val="single" w:sz="8" w:space="0" w:color="000000"/>
-          <w:insideV w:val="single" w:sz="8" w:space="0" w:color="000000"/>
+          <w:top w:val="nil"/>
+          <w:left w:val="nil"/>
+          <w:bottom w:val="nil"/>
+          <w:right w:val="nil"/>
+          <w:insideH w:val="nil"/>
+          <w:insideV w:val="nil"/>
         </w:tblBorders>
         <w:tblLayout w:type="fixed"/>
         <w:tblLook w:val="0600" w:firstRow="0" w:lastRow="0" w:firstColumn="0" w:lastColumn="0" w:noHBand="1" w:noVBand="1"/>
       </w:tblPr>
       <w:tblGrid>
-        <w:gridCol w:w="4514"/>
+        <w:gridCol w:w="4500"/>
         <w:gridCol w:w="4515"/>
       </w:tblGrid>
       <w:tr>
         <w:trPr>
-          <w:trHeight w:val="420"/>
+          <w:trHeight w:val="465"/>
         </w:trPr>
         <w:tc>
           <w:tcPr>
-            <w:tcW w:w="9028" w:type="dxa"/>
+            <w:tcW w:w="9015" w:type="dxa"/>
             <w:gridSpan w:val="2"/>
+            <w:tcBorders>
+              <w:top w:val="single" w:sz="8" w:space="0" w:color="000000"/>
+              <w:left w:val="single" w:sz="8" w:space="0" w:color="000000"/>
+              <w:bottom w:val="single" w:sz="8" w:space="0" w:color="000000"/>
+              <w:right w:val="single" w:sz="8" w:space="0" w:color="000000"/>
+            </w:tcBorders>
             <w:shd w:val="clear" w:color="auto" w:fill="auto"/>
             <w:tcMar>
               <w:top w:w="100" w:type="dxa"/>
@@ -372,27 +457,29 @@
           </w:tcPr>
           <w:p>
             <w:pPr>
-              <w:widowControl w:val="0"/>
-              <w:pBdr>
-                <w:top w:val="nil"/>
-                <w:left w:val="nil"/>
-                <w:bottom w:val="nil"/>
-                <w:right w:val="nil"/>
-                <w:between w:val="nil"/>
-              </w:pBdr>
-              <w:spacing w:line="240" w:lineRule="auto"/>
+              <w:spacing w:before="240" w:after="240"/>
               <w:jc w:val="center"/>
             </w:pPr>
             <w:r>
+              <w:lastRenderedPageBreak/>
               <w:t>Tabela 2: Produto</w:t>
             </w:r>
           </w:p>
         </w:tc>
       </w:tr>
       <w:tr>
+        <w:trPr>
+          <w:trHeight w:val="465"/>
+        </w:trPr>
         <w:tc>
           <w:tcPr>
-            <w:tcW w:w="4514" w:type="dxa"/>
+            <w:tcW w:w="4500" w:type="dxa"/>
+            <w:tcBorders>
+              <w:top w:val="nil"/>
+              <w:left w:val="single" w:sz="8" w:space="0" w:color="000000"/>
+              <w:bottom w:val="single" w:sz="8" w:space="0" w:color="000000"/>
+              <w:right w:val="single" w:sz="8" w:space="0" w:color="000000"/>
+            </w:tcBorders>
             <w:shd w:val="clear" w:color="auto" w:fill="auto"/>
             <w:tcMar>
               <w:top w:w="100" w:type="dxa"/>
@@ -403,15 +490,7 @@
           </w:tcPr>
           <w:p>
             <w:pPr>
-              <w:widowControl w:val="0"/>
-              <w:pBdr>
-                <w:top w:val="nil"/>
-                <w:left w:val="nil"/>
-                <w:bottom w:val="nil"/>
-                <w:right w:val="nil"/>
-                <w:between w:val="nil"/>
-              </w:pBdr>
-              <w:spacing w:line="240" w:lineRule="auto"/>
+              <w:spacing w:before="240" w:after="240"/>
               <w:rPr>
                 <w:b/>
               </w:rPr>
@@ -426,7 +505,13 @@
         </w:tc>
         <w:tc>
           <w:tcPr>
-            <w:tcW w:w="4514" w:type="dxa"/>
+            <w:tcW w:w="4515" w:type="dxa"/>
+            <w:tcBorders>
+              <w:top w:val="nil"/>
+              <w:left w:val="nil"/>
+              <w:bottom w:val="single" w:sz="8" w:space="0" w:color="000000"/>
+              <w:right w:val="single" w:sz="8" w:space="0" w:color="000000"/>
+            </w:tcBorders>
             <w:shd w:val="clear" w:color="auto" w:fill="auto"/>
             <w:tcMar>
               <w:top w:w="100" w:type="dxa"/>
@@ -437,15 +522,7 @@
           </w:tcPr>
           <w:p>
             <w:pPr>
-              <w:widowControl w:val="0"/>
-              <w:pBdr>
-                <w:top w:val="nil"/>
-                <w:left w:val="nil"/>
-                <w:bottom w:val="nil"/>
-                <w:right w:val="nil"/>
-                <w:between w:val="nil"/>
-              </w:pBdr>
-              <w:spacing w:line="240" w:lineRule="auto"/>
+              <w:spacing w:before="240" w:after="240"/>
               <w:rPr>
                 <w:b/>
               </w:rPr>
@@ -460,26 +537,18 @@
         </w:tc>
       </w:tr>
       <w:tr>
+        <w:trPr>
+          <w:trHeight w:val="735"/>
+        </w:trPr>
         <w:tc>
           <w:tcPr>
-            <w:tcW w:w="4514" w:type="dxa"/>
-            <w:shd w:val="clear" w:color="auto" w:fill="auto"/>
-            <w:tcMar>
-              <w:top w:w="100" w:type="dxa"/>
-              <w:left w:w="100" w:type="dxa"/>
-              <w:bottom w:w="100" w:type="dxa"/>
-              <w:right w:w="100" w:type="dxa"/>
-            </w:tcMar>
-          </w:tcPr>
-          <w:p>
-            <w:r>
-              <w:t>Nome_Produto</w:t>
-            </w:r>
-          </w:p>
-        </w:tc>
-        <w:tc>
-          <w:tcPr>
-            <w:tcW w:w="4514" w:type="dxa"/>
+            <w:tcW w:w="4500" w:type="dxa"/>
+            <w:tcBorders>
+              <w:top w:val="nil"/>
+              <w:left w:val="single" w:sz="8" w:space="0" w:color="000000"/>
+              <w:bottom w:val="single" w:sz="8" w:space="0" w:color="000000"/>
+              <w:right w:val="single" w:sz="8" w:space="0" w:color="000000"/>
+            </w:tcBorders>
             <w:shd w:val="clear" w:color="auto" w:fill="auto"/>
             <w:tcMar>
               <w:top w:w="100" w:type="dxa"/>
@@ -490,105 +559,24 @@
           </w:tcPr>
           <w:p>
             <w:pPr>
-              <w:widowControl w:val="0"/>
-              <w:pBdr>
-                <w:top w:val="nil"/>
-                <w:left w:val="nil"/>
-                <w:bottom w:val="nil"/>
-                <w:right w:val="nil"/>
-                <w:between w:val="nil"/>
-              </w:pBdr>
-              <w:spacing w:line="240" w:lineRule="auto"/>
+              <w:spacing w:before="240" w:after="240"/>
             </w:pPr>
+            <w:proofErr w:type="spellStart"/>
             <w:r>
-              <w:t>Facilitar a identificação do produto bem como sua pesquisa no site, pelo usuário.</w:t>
+              <w:t>Nome_Produto</w:t>
             </w:r>
-          </w:p>
-        </w:tc>
-      </w:tr>
-      <w:tr>
-        <w:tc>
-          <w:tcPr>
-            <w:tcW w:w="4514" w:type="dxa"/>
-            <w:shd w:val="clear" w:color="auto" w:fill="auto"/>
-            <w:tcMar>
-              <w:top w:w="100" w:type="dxa"/>
-              <w:left w:w="100" w:type="dxa"/>
-              <w:bottom w:w="100" w:type="dxa"/>
-              <w:right w:w="100" w:type="dxa"/>
-            </w:tcMar>
-          </w:tcPr>
-          <w:p>
-            <w:r>
-              <w:t>Preco</w:t>
-            </w:r>
-          </w:p>
-          <w:p>
-            <w:pPr>
-              <w:widowControl w:val="0"/>
-              <w:pBdr>
-                <w:top w:val="nil"/>
-                <w:left w:val="nil"/>
-                <w:bottom w:val="nil"/>
-                <w:right w:val="nil"/>
-                <w:between w:val="nil"/>
-              </w:pBdr>
-              <w:spacing w:line="240" w:lineRule="auto"/>
-            </w:pPr>
+            <w:proofErr w:type="spellEnd"/>
           </w:p>
         </w:tc>
         <w:tc>
           <w:tcPr>
-            <w:tcW w:w="4514" w:type="dxa"/>
-            <w:shd w:val="clear" w:color="auto" w:fill="auto"/>
-            <w:tcMar>
-              <w:top w:w="100" w:type="dxa"/>
-              <w:left w:w="100" w:type="dxa"/>
-              <w:bottom w:w="100" w:type="dxa"/>
-              <w:right w:w="100" w:type="dxa"/>
-            </w:tcMar>
-          </w:tcPr>
-          <w:p>
-            <w:r>
-              <w:t>Fundamental para prever se o cliente tem interesse pela compra e por questões legais.</w:t>
-            </w:r>
-          </w:p>
-        </w:tc>
-      </w:tr>
-      <w:tr>
-        <w:tc>
-          <w:tcPr>
-            <w:tcW w:w="4514" w:type="dxa"/>
-            <w:shd w:val="clear" w:color="auto" w:fill="auto"/>
-            <w:tcMar>
-              <w:top w:w="100" w:type="dxa"/>
-              <w:left w:w="100" w:type="dxa"/>
-              <w:bottom w:w="100" w:type="dxa"/>
-              <w:right w:w="100" w:type="dxa"/>
-            </w:tcMar>
-          </w:tcPr>
-          <w:p>
-            <w:r>
-              <w:t>Qtd_Estoque</w:t>
-            </w:r>
-          </w:p>
-          <w:p>
-            <w:pPr>
-              <w:widowControl w:val="0"/>
-              <w:pBdr>
-                <w:top w:val="nil"/>
-                <w:left w:val="nil"/>
-                <w:bottom w:val="nil"/>
-                <w:right w:val="nil"/>
-                <w:between w:val="nil"/>
-              </w:pBdr>
-              <w:spacing w:line="240" w:lineRule="auto"/>
-            </w:pPr>
-          </w:p>
-        </w:tc>
-        <w:tc>
-          <w:tcPr>
-            <w:tcW w:w="4514" w:type="dxa"/>
+            <w:tcW w:w="4515" w:type="dxa"/>
+            <w:tcBorders>
+              <w:top w:val="nil"/>
+              <w:left w:val="nil"/>
+              <w:bottom w:val="single" w:sz="8" w:space="0" w:color="000000"/>
+              <w:right w:val="single" w:sz="8" w:space="0" w:color="000000"/>
+            </w:tcBorders>
             <w:shd w:val="clear" w:color="auto" w:fill="auto"/>
             <w:tcMar>
               <w:top w:w="100" w:type="dxa"/>
@@ -599,26 +587,27 @@
           </w:tcPr>
           <w:p>
             <w:pPr>
-              <w:widowControl w:val="0"/>
-              <w:pBdr>
-                <w:top w:val="nil"/>
-                <w:left w:val="nil"/>
-                <w:bottom w:val="nil"/>
-                <w:right w:val="nil"/>
-                <w:between w:val="nil"/>
-              </w:pBdr>
-              <w:spacing w:line="240" w:lineRule="auto"/>
+              <w:spacing w:before="240" w:after="240"/>
             </w:pPr>
             <w:r>
-              <w:t>Informar ao consumidor se o produto está disponível para compra e o quanto é possível ofertar imediatamente.</w:t>
+              <w:t>Facilitar a identificação do produto bem como sua pesquisa no site, pelo usuário.</w:t>
             </w:r>
           </w:p>
         </w:tc>
       </w:tr>
       <w:tr>
+        <w:trPr>
+          <w:trHeight w:val="975"/>
+        </w:trPr>
         <w:tc>
           <w:tcPr>
-            <w:tcW w:w="4514" w:type="dxa"/>
+            <w:tcW w:w="4500" w:type="dxa"/>
+            <w:tcBorders>
+              <w:top w:val="nil"/>
+              <w:left w:val="single" w:sz="8" w:space="0" w:color="000000"/>
+              <w:bottom w:val="single" w:sz="8" w:space="0" w:color="000000"/>
+              <w:right w:val="single" w:sz="8" w:space="0" w:color="000000"/>
+            </w:tcBorders>
             <w:shd w:val="clear" w:color="auto" w:fill="auto"/>
             <w:tcMar>
               <w:top w:w="100" w:type="dxa"/>
@@ -629,24 +618,32 @@
           </w:tcPr>
           <w:p>
             <w:pPr>
-              <w:widowControl w:val="0"/>
-              <w:pBdr>
-                <w:top w:val="nil"/>
-                <w:left w:val="nil"/>
-                <w:bottom w:val="nil"/>
-                <w:right w:val="nil"/>
-                <w:between w:val="nil"/>
-              </w:pBdr>
-              <w:spacing w:line="240" w:lineRule="auto"/>
+              <w:spacing w:before="240" w:after="240"/>
+            </w:pPr>
+            <w:proofErr w:type="spellStart"/>
+            <w:r>
+              <w:t>Preco</w:t>
+            </w:r>
+            <w:proofErr w:type="spellEnd"/>
+          </w:p>
+          <w:p>
+            <w:pPr>
+              <w:spacing w:before="240" w:after="240"/>
             </w:pPr>
             <w:r>
-              <w:t>Editora</w:t>
+              <w:t xml:space="preserve"> </w:t>
             </w:r>
           </w:p>
         </w:tc>
         <w:tc>
           <w:tcPr>
-            <w:tcW w:w="4514" w:type="dxa"/>
+            <w:tcW w:w="4515" w:type="dxa"/>
+            <w:tcBorders>
+              <w:top w:val="nil"/>
+              <w:left w:val="nil"/>
+              <w:bottom w:val="single" w:sz="8" w:space="0" w:color="000000"/>
+              <w:right w:val="single" w:sz="8" w:space="0" w:color="000000"/>
+            </w:tcBorders>
             <w:shd w:val="clear" w:color="auto" w:fill="auto"/>
             <w:tcMar>
               <w:top w:w="100" w:type="dxa"/>
@@ -656,6 +653,133 @@
             </w:tcMar>
           </w:tcPr>
           <w:p>
+            <w:pPr>
+              <w:spacing w:before="240" w:after="240"/>
+            </w:pPr>
+            <w:r>
+              <w:t>Fundamental para prever se o cliente tem interesse pela compra e por questões legais.</w:t>
+            </w:r>
+          </w:p>
+        </w:tc>
+      </w:tr>
+      <w:tr>
+        <w:trPr>
+          <w:trHeight w:val="1277"/>
+        </w:trPr>
+        <w:tc>
+          <w:tcPr>
+            <w:tcW w:w="4500" w:type="dxa"/>
+            <w:tcBorders>
+              <w:top w:val="nil"/>
+              <w:left w:val="single" w:sz="8" w:space="0" w:color="000000"/>
+              <w:bottom w:val="single" w:sz="8" w:space="0" w:color="000000"/>
+              <w:right w:val="single" w:sz="8" w:space="0" w:color="000000"/>
+            </w:tcBorders>
+            <w:shd w:val="clear" w:color="auto" w:fill="auto"/>
+            <w:tcMar>
+              <w:top w:w="100" w:type="dxa"/>
+              <w:left w:w="100" w:type="dxa"/>
+              <w:bottom w:w="100" w:type="dxa"/>
+              <w:right w:w="100" w:type="dxa"/>
+            </w:tcMar>
+          </w:tcPr>
+          <w:p>
+            <w:pPr>
+              <w:spacing w:before="240" w:after="240"/>
+            </w:pPr>
+            <w:proofErr w:type="spellStart"/>
+            <w:r>
+              <w:t>Qtd_Estoque</w:t>
+            </w:r>
+            <w:proofErr w:type="spellEnd"/>
+          </w:p>
+          <w:p>
+            <w:pPr>
+              <w:spacing w:before="240" w:after="240"/>
+            </w:pPr>
+            <w:r>
+              <w:t xml:space="preserve"> </w:t>
+            </w:r>
+          </w:p>
+        </w:tc>
+        <w:tc>
+          <w:tcPr>
+            <w:tcW w:w="4515" w:type="dxa"/>
+            <w:tcBorders>
+              <w:top w:val="nil"/>
+              <w:left w:val="nil"/>
+              <w:bottom w:val="single" w:sz="8" w:space="0" w:color="000000"/>
+              <w:right w:val="single" w:sz="8" w:space="0" w:color="000000"/>
+            </w:tcBorders>
+            <w:shd w:val="clear" w:color="auto" w:fill="auto"/>
+            <w:tcMar>
+              <w:top w:w="100" w:type="dxa"/>
+              <w:left w:w="100" w:type="dxa"/>
+              <w:bottom w:w="100" w:type="dxa"/>
+              <w:right w:w="100" w:type="dxa"/>
+            </w:tcMar>
+          </w:tcPr>
+          <w:p>
+            <w:pPr>
+              <w:spacing w:before="240" w:after="240"/>
+            </w:pPr>
+            <w:r>
+              <w:t>Informar ao consumidor se o produto está disponível para compra e o quanto é possível ofertar imediatamente.</w:t>
+            </w:r>
+          </w:p>
+        </w:tc>
+      </w:tr>
+      <w:tr>
+        <w:trPr>
+          <w:trHeight w:val="1005"/>
+        </w:trPr>
+        <w:tc>
+          <w:tcPr>
+            <w:tcW w:w="4500" w:type="dxa"/>
+            <w:tcBorders>
+              <w:top w:val="nil"/>
+              <w:left w:val="single" w:sz="8" w:space="0" w:color="000000"/>
+              <w:bottom w:val="single" w:sz="8" w:space="0" w:color="000000"/>
+              <w:right w:val="single" w:sz="8" w:space="0" w:color="000000"/>
+            </w:tcBorders>
+            <w:shd w:val="clear" w:color="auto" w:fill="auto"/>
+            <w:tcMar>
+              <w:top w:w="100" w:type="dxa"/>
+              <w:left w:w="100" w:type="dxa"/>
+              <w:bottom w:w="100" w:type="dxa"/>
+              <w:right w:w="100" w:type="dxa"/>
+            </w:tcMar>
+          </w:tcPr>
+          <w:p>
+            <w:pPr>
+              <w:spacing w:before="240" w:after="240"/>
+            </w:pPr>
+            <w:r>
+              <w:t>Editora</w:t>
+            </w:r>
+          </w:p>
+        </w:tc>
+        <w:tc>
+          <w:tcPr>
+            <w:tcW w:w="4515" w:type="dxa"/>
+            <w:tcBorders>
+              <w:top w:val="nil"/>
+              <w:left w:val="nil"/>
+              <w:bottom w:val="single" w:sz="8" w:space="0" w:color="000000"/>
+              <w:right w:val="single" w:sz="8" w:space="0" w:color="000000"/>
+            </w:tcBorders>
+            <w:shd w:val="clear" w:color="auto" w:fill="auto"/>
+            <w:tcMar>
+              <w:top w:w="100" w:type="dxa"/>
+              <w:left w:w="100" w:type="dxa"/>
+              <w:bottom w:w="100" w:type="dxa"/>
+              <w:right w:w="100" w:type="dxa"/>
+            </w:tcMar>
+          </w:tcPr>
+          <w:p>
+            <w:pPr>
+              <w:spacing w:before="240" w:after="240"/>
+            </w:pPr>
             <w:r>
               <w:t>Remeter ao consumidor a identidade e os valores das publicações que são comercializadas.</w:t>
             </w:r>
@@ -663,10 +787,9 @@
         </w:tc>
       </w:tr>
     </w:tbl>
-    <w:p/>
-    <w:p>
-      <w:pPr>
-        <w:jc w:val="center"/>
+    <w:p>
+      <w:pPr>
+        <w:spacing w:before="240" w:after="240"/>
         <w:rPr>
           <w:b/>
         </w:rPr>
@@ -674,68 +797,53 @@
     </w:p>
     <w:p>
       <w:pPr>
-        <w:jc w:val="center"/>
+        <w:spacing w:before="240" w:after="240"/>
         <w:rPr>
           <w:b/>
         </w:rPr>
       </w:pPr>
-    </w:p>
-    <w:p>
-      <w:pPr>
+      <w:proofErr w:type="spellStart"/>
+      <w:r>
         <w:rPr>
           <w:b/>
         </w:rPr>
-      </w:pPr>
+        <w:t>Task</w:t>
+      </w:r>
+      <w:proofErr w:type="spellEnd"/>
       <w:r>
         <w:rPr>
           <w:b/>
         </w:rPr>
-        <w:t>Task 04 - 22/01/2021</w:t>
-      </w:r>
-    </w:p>
-    <w:p>
-      <w:pPr>
-        <w:jc w:val="center"/>
-        <w:rPr>
-          <w:b/>
-        </w:rPr>
-      </w:pPr>
-    </w:p>
-    <w:p>
-      <w:r>
-        <w:t>Criação</w:t>
-      </w:r>
-      <w:r>
-        <w:t xml:space="preserve"> </w:t>
-      </w:r>
-      <w:r>
-        <w:t>d</w:t>
-      </w:r>
-      <w:r>
-        <w:t>o package</w:t>
-      </w:r>
-      <w:r>
-        <w:t xml:space="preserve"> </w:t>
-      </w:r>
-      <w:r>
-        <w:t xml:space="preserve">model </w:t>
-      </w:r>
-      <w:r>
-        <w:t xml:space="preserve">para a tabela Categoria, </w:t>
-      </w:r>
-      <w:r>
-        <w:t>com todos os</w:t>
-      </w:r>
-      <w:r>
-        <w:t xml:space="preserve"> seus</w:t>
-      </w:r>
-      <w:r>
-        <w:t xml:space="preserve"> atributos, tags e anotações funcionais.</w:t>
-      </w:r>
-    </w:p>
-    <w:p/>
-    <w:p>
-      <w:pPr>
+        <w:t xml:space="preserve"> 04 - 22/01/2021 </w:t>
+      </w:r>
+    </w:p>
+    <w:p>
+      <w:pPr>
+        <w:spacing w:before="240" w:after="240"/>
+      </w:pPr>
+      <w:r>
+        <w:t xml:space="preserve">Criação do </w:t>
+      </w:r>
+      <w:proofErr w:type="spellStart"/>
+      <w:r>
+        <w:t>package</w:t>
+      </w:r>
+      <w:proofErr w:type="spellEnd"/>
+      <w:r>
+        <w:t xml:space="preserve"> model para a tabela Categoria, com todos os seus atributos, </w:t>
+      </w:r>
+      <w:proofErr w:type="spellStart"/>
+      <w:r>
+        <w:t>tags</w:t>
+      </w:r>
+      <w:proofErr w:type="spellEnd"/>
+      <w:r>
+        <w:t xml:space="preserve"> e anotações funcionais.</w:t>
+      </w:r>
+    </w:p>
+    <w:p>
+      <w:pPr>
+        <w:spacing w:before="240" w:after="240"/>
         <w:rPr>
           <w:b/>
         </w:rPr>
@@ -748,70 +856,196 @@
       </w:r>
     </w:p>
     <w:p>
-      <w:r>
-        <w:t xml:space="preserve">Mudança de nome dos atributos: </w:t>
-      </w:r>
-      <w:r>
-        <w:t xml:space="preserve"> </w:t>
-      </w:r>
-    </w:p>
-    <w:p>
-      <w:r>
-        <w:t xml:space="preserve">Tema  -&gt; Assunto </w:t>
-      </w:r>
-    </w:p>
-    <w:p>
-      <w:r>
-        <w:t>Nome_Categoria -&gt; Genero</w:t>
-      </w:r>
-    </w:p>
-    <w:p/>
-    <w:p>
-      <w:r>
-        <w:t>No campo sobre nós destacar a parte de incentivos fiscais, lei rouanet, etc.</w:t>
-      </w:r>
-    </w:p>
-    <w:p/>
-    <w:p>
-      <w:pPr>
-        <w:rPr>
-          <w:b/>
-          <w:bCs/>
-        </w:rPr>
-      </w:pPr>
-      <w:r>
-        <w:rPr>
-          <w:b/>
-          <w:bCs/>
-        </w:rPr>
-        <w:t>Task 05 – 29/01/2021</w:t>
-      </w:r>
-    </w:p>
-    <w:p/>
-    <w:p>
-      <w:pPr>
-        <w:rPr>
-          <w:u w:val="single"/>
-        </w:rPr>
-      </w:pPr>
-      <w:r>
-        <w:t>Criação do repository e controller da tabela Categoria, e inclusão dos end points basicos, além de um especifico que busca pelo Genero.</w:t>
-      </w:r>
-    </w:p>
-    <w:p>
-      <w:pPr>
-        <w:jc w:val="center"/>
+      <w:pPr>
+        <w:spacing w:before="240" w:after="240"/>
+      </w:pPr>
+      <w:r>
+        <w:t xml:space="preserve">Mudança de nome dos atributos:  </w:t>
+      </w:r>
+    </w:p>
+    <w:p>
+      <w:pPr>
+        <w:spacing w:before="240" w:after="240"/>
+      </w:pPr>
+      <w:proofErr w:type="gramStart"/>
+      <w:r>
+        <w:t>Tema  -</w:t>
+      </w:r>
+      <w:proofErr w:type="gramEnd"/>
+      <w:r>
+        <w:t>&gt; Assunto</w:t>
+      </w:r>
+    </w:p>
+    <w:p>
+      <w:pPr>
+        <w:spacing w:before="240" w:after="240"/>
+      </w:pPr>
+      <w:proofErr w:type="spellStart"/>
+      <w:r>
+        <w:t>Nome_Categoria</w:t>
+      </w:r>
+      <w:proofErr w:type="spellEnd"/>
+      <w:r>
+        <w:t xml:space="preserve"> -&gt; </w:t>
+      </w:r>
+      <w:proofErr w:type="spellStart"/>
+      <w:r>
+        <w:t>Genero</w:t>
+      </w:r>
+      <w:proofErr w:type="spellEnd"/>
+    </w:p>
+    <w:p>
+      <w:pPr>
+        <w:spacing w:before="240" w:after="240"/>
+      </w:pPr>
+      <w:r>
+        <w:t>No campo sobre nós destacar a parte de incentivos fiscais,</w:t>
+      </w:r>
+      <w:r>
+        <w:t xml:space="preserve"> lei </w:t>
+      </w:r>
+      <w:proofErr w:type="gramStart"/>
+      <w:r>
+        <w:t>Rouanet, etc.</w:t>
+      </w:r>
+      <w:proofErr w:type="gramEnd"/>
+    </w:p>
+    <w:p>
+      <w:pPr>
+        <w:spacing w:before="240" w:after="240"/>
+      </w:pPr>
+      <w:proofErr w:type="spellStart"/>
+      <w:r>
         <w:rPr>
           <w:b/>
         </w:rPr>
-      </w:pPr>
-    </w:p>
-    <w:p>
-      <w:pPr>
-        <w:jc w:val="center"/>
-      </w:pPr>
-    </w:p>
-    <w:p/>
+        <w:t>Task</w:t>
+      </w:r>
+      <w:proofErr w:type="spellEnd"/>
+      <w:r>
+        <w:rPr>
+          <w:b/>
+        </w:rPr>
+        <w:t xml:space="preserve"> 05 – 29/01/2021</w:t>
+      </w:r>
+    </w:p>
+    <w:p>
+      <w:pPr>
+        <w:spacing w:before="240" w:after="240"/>
+      </w:pPr>
+      <w:r>
+        <w:t xml:space="preserve">Criação do </w:t>
+      </w:r>
+      <w:proofErr w:type="spellStart"/>
+      <w:r>
+        <w:t>repository</w:t>
+      </w:r>
+      <w:proofErr w:type="spellEnd"/>
+      <w:r>
+        <w:t xml:space="preserve"> e </w:t>
+      </w:r>
+      <w:proofErr w:type="spellStart"/>
+      <w:r>
+        <w:t>controller</w:t>
+      </w:r>
+      <w:proofErr w:type="spellEnd"/>
+      <w:r>
+        <w:t xml:space="preserve"> da tabela Categoria, e inclusão dos </w:t>
+      </w:r>
+      <w:proofErr w:type="spellStart"/>
+      <w:r>
+        <w:t>end</w:t>
+      </w:r>
+      <w:proofErr w:type="spellEnd"/>
+      <w:r>
+        <w:t xml:space="preserve"> points básicos, além de um específico que busca pelo </w:t>
+      </w:r>
+      <w:proofErr w:type="spellStart"/>
+      <w:r>
+        <w:t>Genero</w:t>
+      </w:r>
+      <w:proofErr w:type="spellEnd"/>
+      <w:r>
+        <w:t>.</w:t>
+      </w:r>
+    </w:p>
+    <w:p>
+      <w:pPr>
+        <w:rPr>
+          <w:b/>
+        </w:rPr>
+      </w:pPr>
+      <w:proofErr w:type="spellStart"/>
+      <w:r>
+        <w:rPr>
+          <w:b/>
+        </w:rPr>
+        <w:lastRenderedPageBreak/>
+        <w:t>Task</w:t>
+      </w:r>
+      <w:proofErr w:type="spellEnd"/>
+      <w:r>
+        <w:rPr>
+          <w:b/>
+        </w:rPr>
+        <w:t xml:space="preserve"> 06 - 01/02/2021</w:t>
+      </w:r>
+    </w:p>
+    <w:p>
+      <w:pPr>
+        <w:rPr>
+          <w:b/>
+        </w:rPr>
+      </w:pPr>
+    </w:p>
+    <w:p>
+      <w:r>
+        <w:t xml:space="preserve">Criação das models Usuário e Produto. No pacote </w:t>
+      </w:r>
+      <w:proofErr w:type="spellStart"/>
+      <w:r>
+        <w:t>controller</w:t>
+      </w:r>
+      <w:proofErr w:type="spellEnd"/>
+      <w:r>
+        <w:t xml:space="preserve"> foi criado o </w:t>
+      </w:r>
+      <w:proofErr w:type="spellStart"/>
+      <w:r>
+        <w:t>produtoController</w:t>
+      </w:r>
+      <w:proofErr w:type="spellEnd"/>
+      <w:r>
+        <w:t xml:space="preserve">. No pacote </w:t>
+      </w:r>
+      <w:proofErr w:type="spellStart"/>
+      <w:r>
+        <w:t>repository</w:t>
+      </w:r>
+      <w:proofErr w:type="spellEnd"/>
+      <w:r>
+        <w:t xml:space="preserve">, foi criado o </w:t>
+      </w:r>
+      <w:proofErr w:type="spellStart"/>
+      <w:r>
+        <w:t>repositorioProduto</w:t>
+      </w:r>
+      <w:proofErr w:type="spellEnd"/>
+      <w:r>
+        <w:t xml:space="preserve">. Relacionou-se a model Categoria e Produto. Foi realizado o teste de todos os </w:t>
+      </w:r>
+      <w:proofErr w:type="spellStart"/>
+      <w:r>
+        <w:t>gets</w:t>
+      </w:r>
+      <w:proofErr w:type="spellEnd"/>
+      <w:r>
+        <w:t xml:space="preserve"> do projeto, além do post de </w:t>
+      </w:r>
+      <w:r>
+        <w:t>categoria.</w:t>
+      </w:r>
+    </w:p>
     <w:sectPr>
       <w:pgSz w:w="11909" w:h="16834"/>
       <w:pgMar w:top="1440" w:right="1440" w:bottom="1440" w:left="1440" w:header="720" w:footer="720" w:gutter="0"/>
@@ -825,9 +1059,9 @@
 <file path=word/numbering.xml><?xml version="1.0" encoding="utf-8"?>
 <w:numbering xmlns:wpc="http://schemas.microsoft.com/office/word/2010/wordprocessingCanvas" xmlns:cx="http://schemas.microsoft.com/office/drawing/2014/chartex" xmlns:cx1="http://schemas.microsoft.com/office/drawing/2015/9/8/chartex" xmlns:cx2="http://schemas.microsoft.com/office/drawing/2015/10/21/chartex" xmlns:cx3="http://schemas.microsoft.com/office/drawing/2016/5/9/chartex" xmlns:cx4="http://schemas.microsoft.com/office/drawing/2016/5/10/chartex" xmlns:cx5="http://schemas.microsoft.com/office/drawing/2016/5/11/chartex" xmlns:cx6="http://schemas.microsoft.com/office/drawing/2016/5/12/chartex" xmlns:cx7="http://schemas.microsoft.com/office/drawing/2016/5/13/chartex" xmlns:cx8="http://schemas.microsoft.com/office/drawing/2016/5/14/chartex" xmlns:mc="http://schemas.openxmlformats.org/markup-compatibility/2006" xmlns:aink="http://schemas.microsoft.com/office/drawing/2016/ink" xmlns:am3d="http://schemas.microsoft.com/office/drawing/2017/model3d" xmlns:o="urn:schemas-microsoft-com:office:office" xmlns:r="http://schemas.openxmlformats.org/officeDocument/2006/relationships" xmlns:m="http://schemas.openxmlformats.org/officeDocument/2006/math" xmlns:v="urn:schemas-microsoft-com:vml" xmlns:wp14="http://schemas.microsoft.com/office/word/2010/wordprocessingDrawing" xmlns:wp="http://schemas.openxmlformats.org/drawingml/2006/wordprocessingDrawing" xmlns:w10="urn:schemas-microsoft-com:office:word" xmlns:w="http://schemas.openxmlformats.org/wordprocessingml/2006/main" xmlns:w14="http://schemas.microsoft.com/office/word/2010/wordml" xmlns:w15="http://schemas.microsoft.com/office/word/2012/wordml" xmlns:w16cex="http://schemas.microsoft.com/office/word/2018/wordml/cex" xmlns:w16cid="http://schemas.microsoft.com/office/word/2016/wordml/cid" xmlns:w16="http://schemas.microsoft.com/office/word/2018/wordml" xmlns:w16se="http://schemas.microsoft.com/office/word/2015/wordml/symex" xmlns:wpg="http://schemas.microsoft.com/office/word/2010/wordprocessingGroup" xmlns:wpi="http://schemas.microsoft.com/office/word/2010/wordprocessingInk" xmlns:wne="http://schemas.microsoft.com/office/word/2006/wordml" xmlns:wps="http://schemas.microsoft.com/office/word/2010/wordprocessingShape" mc:Ignorable="w14 w15 w16se w16cid w16 w16cex wp14">
   <w:abstractNum w:abstractNumId="0" w15:restartNumberingAfterBreak="0">
-    <w:nsid w:val="3ADE08F7"/>
+    <w:nsid w:val="23DA131F"/>
     <w:multiLevelType w:val="multilevel"/>
-    <w:tmpl w:val="2BC81CC4"/>
+    <w:tmpl w:val="72688AF8"/>
     <w:lvl w:ilvl="0">
       <w:start w:val="1"/>
       <w:numFmt w:val="decimal"/>
@@ -856,7 +1090,7 @@
       <w:start w:val="1"/>
       <w:numFmt w:val="lowerRoman"/>
       <w:lvlText w:val="%3."/>
-      <w:lvlJc w:val="right"/>
+      <w:lvlJc w:val="left"/>
       <w:pPr>
         <w:ind w:left="2160" w:hanging="360"/>
       </w:pPr>
@@ -892,7 +1126,7 @@
       <w:start w:val="1"/>
       <w:numFmt w:val="lowerRoman"/>
       <w:lvlText w:val="%6."/>
-      <w:lvlJc w:val="right"/>
+      <w:lvlJc w:val="left"/>
       <w:pPr>
         <w:ind w:left="4320" w:hanging="360"/>
       </w:pPr>
@@ -928,7 +1162,120 @@
       <w:start w:val="1"/>
       <w:numFmt w:val="lowerRoman"/>
       <w:lvlText w:val="%9."/>
-      <w:lvlJc w:val="right"/>
+      <w:lvlJc w:val="left"/>
+      <w:pPr>
+        <w:ind w:left="6480" w:hanging="360"/>
+      </w:pPr>
+      <w:rPr>
+        <w:u w:val="none"/>
+      </w:rPr>
+    </w:lvl>
+  </w:abstractNum>
+  <w:abstractNum w:abstractNumId="1" w15:restartNumberingAfterBreak="0">
+    <w:nsid w:val="5D652FBE"/>
+    <w:multiLevelType w:val="multilevel"/>
+    <w:tmpl w:val="78C6C55E"/>
+    <w:lvl w:ilvl="0">
+      <w:start w:val="2"/>
+      <w:numFmt w:val="decimal"/>
+      <w:lvlText w:val="%1."/>
+      <w:lvlJc w:val="left"/>
+      <w:pPr>
+        <w:ind w:left="720" w:hanging="360"/>
+      </w:pPr>
+      <w:rPr>
+        <w:u w:val="none"/>
+      </w:rPr>
+    </w:lvl>
+    <w:lvl w:ilvl="1">
+      <w:start w:val="1"/>
+      <w:numFmt w:val="lowerLetter"/>
+      <w:lvlText w:val="%2."/>
+      <w:lvlJc w:val="left"/>
+      <w:pPr>
+        <w:ind w:left="1440" w:hanging="360"/>
+      </w:pPr>
+      <w:rPr>
+        <w:u w:val="none"/>
+      </w:rPr>
+    </w:lvl>
+    <w:lvl w:ilvl="2">
+      <w:start w:val="1"/>
+      <w:numFmt w:val="lowerRoman"/>
+      <w:lvlText w:val="%3."/>
+      <w:lvlJc w:val="left"/>
+      <w:pPr>
+        <w:ind w:left="2160" w:hanging="360"/>
+      </w:pPr>
+      <w:rPr>
+        <w:u w:val="none"/>
+      </w:rPr>
+    </w:lvl>
+    <w:lvl w:ilvl="3">
+      <w:start w:val="1"/>
+      <w:numFmt w:val="decimal"/>
+      <w:lvlText w:val="%4."/>
+      <w:lvlJc w:val="left"/>
+      <w:pPr>
+        <w:ind w:left="2880" w:hanging="360"/>
+      </w:pPr>
+      <w:rPr>
+        <w:u w:val="none"/>
+      </w:rPr>
+    </w:lvl>
+    <w:lvl w:ilvl="4">
+      <w:start w:val="1"/>
+      <w:numFmt w:val="lowerLetter"/>
+      <w:lvlText w:val="%5."/>
+      <w:lvlJc w:val="left"/>
+      <w:pPr>
+        <w:ind w:left="3600" w:hanging="360"/>
+      </w:pPr>
+      <w:rPr>
+        <w:u w:val="none"/>
+      </w:rPr>
+    </w:lvl>
+    <w:lvl w:ilvl="5">
+      <w:start w:val="1"/>
+      <w:numFmt w:val="lowerRoman"/>
+      <w:lvlText w:val="%6."/>
+      <w:lvlJc w:val="left"/>
+      <w:pPr>
+        <w:ind w:left="4320" w:hanging="360"/>
+      </w:pPr>
+      <w:rPr>
+        <w:u w:val="none"/>
+      </w:rPr>
+    </w:lvl>
+    <w:lvl w:ilvl="6">
+      <w:start w:val="1"/>
+      <w:numFmt w:val="decimal"/>
+      <w:lvlText w:val="%7."/>
+      <w:lvlJc w:val="left"/>
+      <w:pPr>
+        <w:ind w:left="5040" w:hanging="360"/>
+      </w:pPr>
+      <w:rPr>
+        <w:u w:val="none"/>
+      </w:rPr>
+    </w:lvl>
+    <w:lvl w:ilvl="7">
+      <w:start w:val="1"/>
+      <w:numFmt w:val="lowerLetter"/>
+      <w:lvlText w:val="%8."/>
+      <w:lvlJc w:val="left"/>
+      <w:pPr>
+        <w:ind w:left="5760" w:hanging="360"/>
+      </w:pPr>
+      <w:rPr>
+        <w:u w:val="none"/>
+      </w:rPr>
+    </w:lvl>
+    <w:lvl w:ilvl="8">
+      <w:start w:val="1"/>
+      <w:numFmt w:val="lowerRoman"/>
+      <w:lvlText w:val="%9."/>
+      <w:lvlJc w:val="left"/>
       <w:pPr>
         <w:ind w:left="6480" w:hanging="360"/>
       </w:pPr>
@@ -938,6 +1285,9 @@
     </w:lvl>
   </w:abstractNum>
   <w:num w:numId="1">
+    <w:abstractNumId w:val="1"/>
+  </w:num>
+  <w:num w:numId="2">
     <w:abstractNumId w:val="0"/>
   </w:num>
 </w:numbering>

</xml_diff>

<commit_message>
Projeto Integrador 02 - Task 07 - Implementação da Camada de Segurança
</commit_message>
<xml_diff>
--- a/Relatório do Projeto Integrador Turma 14 - Grupo 02.docx
+++ b/Relatório do Projeto Integrador Turma 14 - Grupo 02.docx
@@ -230,11 +230,9 @@
             <w:pPr>
               <w:spacing w:before="240" w:after="240"/>
             </w:pPr>
-            <w:proofErr w:type="spellStart"/>
             <w:r>
               <w:t>Nome_Categoria</w:t>
             </w:r>
-            <w:proofErr w:type="spellEnd"/>
           </w:p>
         </w:tc>
         <w:tc>
@@ -561,11 +559,9 @@
             <w:pPr>
               <w:spacing w:before="240" w:after="240"/>
             </w:pPr>
-            <w:proofErr w:type="spellStart"/>
             <w:r>
               <w:t>Nome_Produto</w:t>
             </w:r>
-            <w:proofErr w:type="spellEnd"/>
           </w:p>
         </w:tc>
         <w:tc>
@@ -620,11 +616,9 @@
             <w:pPr>
               <w:spacing w:before="240" w:after="240"/>
             </w:pPr>
-            <w:proofErr w:type="spellStart"/>
             <w:r>
               <w:t>Preco</w:t>
             </w:r>
-            <w:proofErr w:type="spellEnd"/>
           </w:p>
           <w:p>
             <w:pPr>
@@ -687,11 +681,9 @@
             <w:pPr>
               <w:spacing w:before="240" w:after="240"/>
             </w:pPr>
-            <w:proofErr w:type="spellStart"/>
             <w:r>
               <w:t>Qtd_Estoque</w:t>
             </w:r>
-            <w:proofErr w:type="spellEnd"/>
           </w:p>
           <w:p>
             <w:pPr>
@@ -802,19 +794,11 @@
           <w:b/>
         </w:rPr>
       </w:pPr>
-      <w:proofErr w:type="spellStart"/>
       <w:r>
         <w:rPr>
           <w:b/>
         </w:rPr>
-        <w:t>Task</w:t>
-      </w:r>
-      <w:proofErr w:type="spellEnd"/>
-      <w:r>
-        <w:rPr>
-          <w:b/>
-        </w:rPr>
-        <w:t xml:space="preserve"> 04 - 22/01/2021 </w:t>
+        <w:t xml:space="preserve">Task 04 - 22/01/2021 </w:t>
       </w:r>
     </w:p>
     <w:p>
@@ -822,23 +806,7 @@
         <w:spacing w:before="240" w:after="240"/>
       </w:pPr>
       <w:r>
-        <w:t xml:space="preserve">Criação do </w:t>
-      </w:r>
-      <w:proofErr w:type="spellStart"/>
-      <w:r>
-        <w:t>package</w:t>
-      </w:r>
-      <w:proofErr w:type="spellEnd"/>
-      <w:r>
-        <w:t xml:space="preserve"> model para a tabela Categoria, com todos os seus atributos, </w:t>
-      </w:r>
-      <w:proofErr w:type="spellStart"/>
-      <w:r>
-        <w:t>tags</w:t>
-      </w:r>
-      <w:proofErr w:type="spellEnd"/>
-      <w:r>
-        <w:t xml:space="preserve"> e anotações funcionais.</w:t>
+        <w:t>Criação do package model para a tabela Categoria, com todos os seus atributos, tags e anotações funcionais.</w:t>
       </w:r>
     </w:p>
     <w:p>
@@ -867,183 +835,98 @@
       <w:pPr>
         <w:spacing w:before="240" w:after="240"/>
       </w:pPr>
-      <w:proofErr w:type="gramStart"/>
-      <w:r>
-        <w:t>Tema  -</w:t>
-      </w:r>
-      <w:proofErr w:type="gramEnd"/>
-      <w:r>
-        <w:t>&gt; Assunto</w:t>
+      <w:r>
+        <w:t>Tema  -&gt; Assunto</w:t>
       </w:r>
     </w:p>
     <w:p>
       <w:pPr>
         <w:spacing w:before="240" w:after="240"/>
       </w:pPr>
-      <w:proofErr w:type="spellStart"/>
-      <w:r>
-        <w:t>Nome_Categoria</w:t>
-      </w:r>
-      <w:proofErr w:type="spellEnd"/>
-      <w:r>
-        <w:t xml:space="preserve"> -&gt; </w:t>
-      </w:r>
-      <w:proofErr w:type="spellStart"/>
-      <w:r>
-        <w:t>Genero</w:t>
-      </w:r>
-      <w:proofErr w:type="spellEnd"/>
+      <w:r>
+        <w:t>Nome_Categoria -&gt; Genero</w:t>
+      </w:r>
     </w:p>
     <w:p>
       <w:pPr>
         <w:spacing w:before="240" w:after="240"/>
       </w:pPr>
       <w:r>
-        <w:t>No campo sobre nós destacar a parte de incentivos fiscais,</w:t>
-      </w:r>
-      <w:r>
-        <w:t xml:space="preserve"> lei </w:t>
-      </w:r>
-      <w:proofErr w:type="gramStart"/>
-      <w:r>
-        <w:t>Rouanet, etc.</w:t>
-      </w:r>
-      <w:proofErr w:type="gramEnd"/>
+        <w:t>No campo sobre nós destacar a parte de incentivos fiscais, lei Rouanet, etc.</w:t>
+      </w:r>
     </w:p>
     <w:p>
       <w:pPr>
         <w:spacing w:before="240" w:after="240"/>
       </w:pPr>
-      <w:proofErr w:type="spellStart"/>
       <w:r>
         <w:rPr>
           <w:b/>
         </w:rPr>
-        <w:t>Task</w:t>
-      </w:r>
-      <w:proofErr w:type="spellEnd"/>
-      <w:r>
+        <w:t>Task 05 – 29/01/2021</w:t>
+      </w:r>
+    </w:p>
+    <w:p>
+      <w:pPr>
+        <w:spacing w:before="240" w:after="240"/>
+      </w:pPr>
+      <w:r>
+        <w:t>Criação do repository e controller da tabela Categoria, e inclusão dos end points básicos, além de um específico que busca pelo Genero.</w:t>
+      </w:r>
+    </w:p>
+    <w:p>
+      <w:pPr>
         <w:rPr>
           <w:b/>
         </w:rPr>
-        <w:t xml:space="preserve"> 05 – 29/01/2021</w:t>
-      </w:r>
-    </w:p>
-    <w:p>
-      <w:pPr>
-        <w:spacing w:before="240" w:after="240"/>
-      </w:pPr>
-      <w:r>
-        <w:t xml:space="preserve">Criação do </w:t>
-      </w:r>
-      <w:proofErr w:type="spellStart"/>
-      <w:r>
-        <w:t>repository</w:t>
-      </w:r>
-      <w:proofErr w:type="spellEnd"/>
-      <w:r>
-        <w:t xml:space="preserve"> e </w:t>
-      </w:r>
-      <w:proofErr w:type="spellStart"/>
-      <w:r>
-        <w:t>controller</w:t>
-      </w:r>
-      <w:proofErr w:type="spellEnd"/>
-      <w:r>
-        <w:t xml:space="preserve"> da tabela Categoria, e inclusão dos </w:t>
-      </w:r>
-      <w:proofErr w:type="spellStart"/>
-      <w:r>
-        <w:t>end</w:t>
-      </w:r>
-      <w:proofErr w:type="spellEnd"/>
-      <w:r>
-        <w:t xml:space="preserve"> points básicos, além de um específico que busca pelo </w:t>
-      </w:r>
-      <w:proofErr w:type="spellStart"/>
-      <w:r>
-        <w:t>Genero</w:t>
-      </w:r>
-      <w:proofErr w:type="spellEnd"/>
-      <w:r>
-        <w:t>.</w:t>
-      </w:r>
-    </w:p>
-    <w:p>
-      <w:pPr>
-        <w:rPr>
-          <w:b/>
-        </w:rPr>
-      </w:pPr>
-      <w:proofErr w:type="spellStart"/>
+      </w:pPr>
       <w:r>
         <w:rPr>
           <w:b/>
         </w:rPr>
         <w:lastRenderedPageBreak/>
-        <w:t>Task</w:t>
-      </w:r>
-      <w:proofErr w:type="spellEnd"/>
-      <w:r>
+        <w:t>Task 06 - 01/02/2021</w:t>
+      </w:r>
+    </w:p>
+    <w:p>
+      <w:pPr>
         <w:rPr>
           <w:b/>
         </w:rPr>
-        <w:t xml:space="preserve"> 06 - 01/02/2021</w:t>
-      </w:r>
-    </w:p>
+      </w:pPr>
+    </w:p>
+    <w:p>
+      <w:r>
+        <w:t>Criação das models Usuário e Produto. No pacote controller foi criado o produtoController. No pacote repository, foi criado o repositorioProduto. Relacionou-se a model Categoria e Produto. Foi realizado o teste de todos os gets do projeto, além do post de categoria.</w:t>
+      </w:r>
+    </w:p>
+    <w:p/>
     <w:p>
       <w:pPr>
         <w:rPr>
           <w:b/>
+          <w:bCs/>
         </w:rPr>
       </w:pPr>
-    </w:p>
-    <w:p>
-      <w:r>
-        <w:t xml:space="preserve">Criação das models Usuário e Produto. No pacote </w:t>
-      </w:r>
-      <w:proofErr w:type="spellStart"/>
-      <w:r>
-        <w:t>controller</w:t>
-      </w:r>
-      <w:proofErr w:type="spellEnd"/>
-      <w:r>
-        <w:t xml:space="preserve"> foi criado o </w:t>
-      </w:r>
-      <w:proofErr w:type="spellStart"/>
-      <w:r>
-        <w:t>produtoController</w:t>
-      </w:r>
-      <w:proofErr w:type="spellEnd"/>
-      <w:r>
-        <w:t xml:space="preserve">. No pacote </w:t>
-      </w:r>
-      <w:proofErr w:type="spellStart"/>
-      <w:r>
-        <w:t>repository</w:t>
-      </w:r>
-      <w:proofErr w:type="spellEnd"/>
-      <w:r>
-        <w:t xml:space="preserve">, foi criado o </w:t>
-      </w:r>
-      <w:proofErr w:type="spellStart"/>
-      <w:r>
-        <w:t>repositorioProduto</w:t>
-      </w:r>
-      <w:proofErr w:type="spellEnd"/>
-      <w:r>
-        <w:t xml:space="preserve">. Relacionou-se a model Categoria e Produto. Foi realizado o teste de todos os </w:t>
-      </w:r>
-      <w:proofErr w:type="spellStart"/>
-      <w:r>
-        <w:t>gets</w:t>
-      </w:r>
-      <w:proofErr w:type="spellEnd"/>
-      <w:r>
-        <w:t xml:space="preserve"> do projeto, além do post de </w:t>
-      </w:r>
-      <w:r>
-        <w:t>categoria.</w:t>
+      <w:r>
+        <w:rPr>
+          <w:b/>
+          <w:bCs/>
+        </w:rPr>
+        <w:t>Task 07 – 04/02/2021</w:t>
+      </w:r>
+    </w:p>
+    <w:p>
+      <w:pPr>
+        <w:rPr>
+          <w:b/>
+          <w:bCs/>
+        </w:rPr>
+      </w:pPr>
+    </w:p>
+    <w:p>
+      <w:r>
+        <w:t>Implementação das camadas de segurança. Inclusão de pacote segurança com classes BasicSecurityConfig, UserDetailsImpl,UserDetailsServiceImpl e inclusão do pacote service com classe UsuarioService, adicionado ao pacote model classe UserLogin e ao pacote controller classe UsuarioController. Testes no aplicativo Postman realizados e validados.</w:t>
       </w:r>
     </w:p>
     <w:sectPr>

</xml_diff>

<commit_message>
Grupo 02 - Task 08 - Criação de Deploy e Documentação Swagger.
</commit_message>
<xml_diff>
--- a/Relatório do Projeto Integrador Turma 14 - Grupo 02.docx
+++ b/Relatório do Projeto Integrador Turma 14 - Grupo 02.docx
@@ -929,6 +929,132 @@
         <w:t>Implementação das camadas de segurança. Inclusão de pacote segurança com classes BasicSecurityConfig, UserDetailsImpl,UserDetailsServiceImpl e inclusão do pacote service com classe UsuarioService, adicionado ao pacote model classe UserLogin e ao pacote controller classe UsuarioController. Testes no aplicativo Postman realizados e validados.</w:t>
       </w:r>
     </w:p>
+    <w:p/>
+    <w:p>
+      <w:pPr>
+        <w:spacing w:before="240" w:after="240"/>
+        <w:rPr>
+          <w:b/>
+        </w:rPr>
+      </w:pPr>
+      <w:r>
+        <w:rPr>
+          <w:b/>
+        </w:rPr>
+        <w:t xml:space="preserve">Mentoria </w:t>
+      </w:r>
+      <w:r>
+        <w:rPr>
+          <w:b/>
+        </w:rPr>
+        <w:t>05</w:t>
+      </w:r>
+      <w:r>
+        <w:rPr>
+          <w:b/>
+        </w:rPr>
+        <w:t>/0</w:t>
+      </w:r>
+      <w:r>
+        <w:rPr>
+          <w:b/>
+        </w:rPr>
+        <w:t>2</w:t>
+      </w:r>
+    </w:p>
+    <w:p>
+      <w:r>
+        <w:t>- Utilizar o column com o mesmo nome do atributo;</w:t>
+      </w:r>
+    </w:p>
+    <w:p/>
+    <w:p>
+      <w:r>
+        <w:t xml:space="preserve">- EndPoint do Id </w:t>
+      </w:r>
+      <w:r>
+        <w:t>ficar atento ao endereço url</w:t>
+      </w:r>
+      <w:r>
+        <w:t xml:space="preserve"> "</w:t>
+      </w:r>
+      <w:r>
+        <w:t>produto/codigo</w:t>
+      </w:r>
+      <w:r>
+        <w:t>";</w:t>
+      </w:r>
+    </w:p>
+    <w:p/>
+    <w:p>
+      <w:r>
+        <w:t>- Colocar anotação @Email;</w:t>
+      </w:r>
+    </w:p>
+    <w:p/>
+    <w:p>
+      <w:pPr>
+        <w:rPr>
+          <w:b/>
+          <w:bCs/>
+        </w:rPr>
+      </w:pPr>
+      <w:r>
+        <w:rPr>
+          <w:b/>
+          <w:bCs/>
+        </w:rPr>
+        <w:t>Task 0</w:t>
+      </w:r>
+      <w:r>
+        <w:rPr>
+          <w:b/>
+          <w:bCs/>
+        </w:rPr>
+        <w:t>8</w:t>
+      </w:r>
+      <w:r>
+        <w:rPr>
+          <w:b/>
+          <w:bCs/>
+        </w:rPr>
+        <w:t xml:space="preserve"> – </w:t>
+      </w:r>
+      <w:r>
+        <w:rPr>
+          <w:b/>
+          <w:bCs/>
+        </w:rPr>
+        <w:t>08</w:t>
+      </w:r>
+      <w:r>
+        <w:rPr>
+          <w:b/>
+          <w:bCs/>
+        </w:rPr>
+        <w:t>/02/2021</w:t>
+      </w:r>
+    </w:p>
+    <w:p>
+      <w:pPr>
+        <w:rPr>
+          <w:u w:val="single"/>
+        </w:rPr>
+      </w:pPr>
+      <w:r>
+        <w:t>Cria</w:t>
+      </w:r>
+      <w:r>
+        <w:t xml:space="preserve">ção da package config, implementação da classe SwaggerConfig e adição de dependecias para realização do Deploy e construção da documentação automatica via Swagger. Foram realizados os testes no Postman e no endereço </w:t>
+      </w:r>
+      <w:r>
+        <w:t>http://localhost:8080/swagger-ui.html</w:t>
+      </w:r>
+      <w:r>
+        <w:t>.</w:t>
+      </w:r>
+    </w:p>
+    <w:p/>
     <w:sectPr>
       <w:pgSz w:w="11909" w:h="16834"/>
       <w:pgMar w:top="1440" w:right="1440" w:bottom="1440" w:left="1440" w:header="720" w:footer="720" w:gutter="0"/>
@@ -1785,6 +1911,18 @@
       </w:tblCellMar>
     </w:tblPr>
   </w:style>
+  <w:style w:type="character" w:styleId="Hyperlink">
+    <w:name w:val="Hyperlink"/>
+    <w:basedOn w:val="Fontepargpadro"/>
+    <w:uiPriority w:val="99"/>
+    <w:semiHidden/>
+    <w:unhideWhenUsed/>
+    <w:rsid w:val="00951D61"/>
+    <w:rPr>
+      <w:color w:val="0000FF"/>
+      <w:u w:val="single"/>
+    </w:rPr>
+  </w:style>
 </w:styles>
 </file>
 

</xml_diff>

<commit_message>
Organização de pastas e repositório
</commit_message>
<xml_diff>
--- a/Relatório do Projeto Integrador Turma 14 - Grupo 02.docx
+++ b/Relatório do Projeto Integrador Turma 14 - Grupo 02.docx
@@ -941,25 +941,7 @@
         <w:rPr>
           <w:b/>
         </w:rPr>
-        <w:t xml:space="preserve">Mentoria </w:t>
-      </w:r>
-      <w:r>
-        <w:rPr>
-          <w:b/>
-        </w:rPr>
-        <w:t>05</w:t>
-      </w:r>
-      <w:r>
-        <w:rPr>
-          <w:b/>
-        </w:rPr>
-        <w:t>/0</w:t>
-      </w:r>
-      <w:r>
-        <w:rPr>
-          <w:b/>
-        </w:rPr>
-        <w:t>2</w:t>
+        <w:t>Mentoria 05/02</w:t>
       </w:r>
     </w:p>
     <w:p>
@@ -970,19 +952,7 @@
     <w:p/>
     <w:p>
       <w:r>
-        <w:t xml:space="preserve">- EndPoint do Id </w:t>
-      </w:r>
-      <w:r>
-        <w:t>ficar atento ao endereço url</w:t>
-      </w:r>
-      <w:r>
-        <w:t xml:space="preserve"> "</w:t>
-      </w:r>
-      <w:r>
-        <w:t>produto/codigo</w:t>
-      </w:r>
-      <w:r>
-        <w:t>";</w:t>
+        <w:t>- EndPoint do Id ficar atento ao endereço url "produto/codigo";</w:t>
       </w:r>
     </w:p>
     <w:p/>
@@ -1036,24 +1006,104 @@
       </w:r>
     </w:p>
     <w:p>
-      <w:pPr>
-        <w:rPr>
-          <w:u w:val="single"/>
-        </w:rPr>
-      </w:pPr>
       <w:r>
         <w:t>Cria</w:t>
       </w:r>
       <w:r>
         <w:t xml:space="preserve">ção da package config, implementação da classe SwaggerConfig e adição de dependecias para realização do Deploy e construção da documentação automatica via Swagger. Foram realizados os testes no Postman e no endereço </w:t>
       </w:r>
-      <w:r>
-        <w:t>http://localhost:8080/swagger-ui.html</w:t>
-      </w:r>
+      <w:hyperlink r:id="rId5" w:history="1">
+        <w:r>
+          <w:rPr>
+            <w:rStyle w:val="Hyperlink"/>
+          </w:rPr>
+          <w:t>http://localhost:8080/swagger-ui.html</w:t>
+        </w:r>
+      </w:hyperlink>
       <w:r>
         <w:t>.</w:t>
       </w:r>
     </w:p>
+    <w:p/>
+    <w:p>
+      <w:pPr>
+        <w:rPr>
+          <w:b/>
+          <w:bCs/>
+        </w:rPr>
+      </w:pPr>
+      <w:r>
+        <w:rPr>
+          <w:b/>
+          <w:bCs/>
+        </w:rPr>
+        <w:t>Task 09 – 18/02/2021</w:t>
+      </w:r>
+    </w:p>
+    <w:p>
+      <w:r>
+        <w:t>Criação do wireframe das paginas a serem desenvivoldas no front-end, que foram: Home, Sobre, Loja;</w:t>
+      </w:r>
+    </w:p>
+    <w:p>
+      <w:r>
+        <w:t>Foi utilizado a ferramenta Adobe XD.</w:t>
+      </w:r>
+    </w:p>
+    <w:p/>
+    <w:p>
+      <w:pPr>
+        <w:rPr>
+          <w:b/>
+          <w:bCs/>
+        </w:rPr>
+      </w:pPr>
+      <w:r>
+        <w:rPr>
+          <w:b/>
+          <w:bCs/>
+        </w:rPr>
+        <w:t>Task 10 – 19/02/2021</w:t>
+      </w:r>
+    </w:p>
+    <w:p>
+      <w:r>
+        <w:t>Inicio</w:t>
+      </w:r>
+      <w:r>
+        <w:t xml:space="preserve"> </w:t>
+      </w:r>
+      <w:r>
+        <w:t>da parte front-end do projeto. Criação de repositorio no git-hub, instalação das bibliotecas javascript: bootstrap, jquery e popper. Inicio do desenvolvimento da pagina Home.</w:t>
+      </w:r>
+    </w:p>
+    <w:p/>
+    <w:p>
+      <w:pPr>
+        <w:rPr>
+          <w:b/>
+          <w:bCs/>
+        </w:rPr>
+      </w:pPr>
+      <w:r>
+        <w:rPr>
+          <w:b/>
+          <w:bCs/>
+        </w:rPr>
+        <w:t>Mentoria 19/02</w:t>
+      </w:r>
+    </w:p>
+    <w:p>
+      <w:r>
+        <w:t>- Finalizar o wireframe;</w:t>
+      </w:r>
+    </w:p>
+    <w:p>
+      <w:r>
+        <w:t>- Priorizar e terminar primeiro o que é essencial, depois pensar em melhorias;</w:t>
+      </w:r>
+    </w:p>
+    <w:p/>
     <w:p/>
     <w:sectPr>
       <w:pgSz w:w="11909" w:h="16834"/>
@@ -1915,12 +1965,23 @@
     <w:name w:val="Hyperlink"/>
     <w:basedOn w:val="Fontepargpadro"/>
     <w:uiPriority w:val="99"/>
-    <w:semiHidden/>
     <w:unhideWhenUsed/>
     <w:rsid w:val="00951D61"/>
     <w:rPr>
       <w:color w:val="0000FF"/>
       <w:u w:val="single"/>
+    </w:rPr>
+  </w:style>
+  <w:style w:type="character" w:styleId="MenoPendente">
+    <w:name w:val="Unresolved Mention"/>
+    <w:basedOn w:val="Fontepargpadro"/>
+    <w:uiPriority w:val="99"/>
+    <w:semiHidden/>
+    <w:unhideWhenUsed/>
+    <w:rsid w:val="00B34A4A"/>
+    <w:rPr>
+      <w:color w:val="605E5C"/>
+      <w:shd w:val="clear" w:color="auto" w:fill="E1DFDD"/>
     </w:rPr>
   </w:style>
 </w:styles>

</xml_diff>